<commit_message>
Cod Course Transfer Approval
</commit_message>
<xml_diff>
--- a/Fees/BTIT008J2022.docx
+++ b/Fees/BTIT008J2022.docx
@@ -6603,6 +6603,117 @@
         </w:tc>
       </w:tr>
     </w:tbl>
+    <w:tbl>
+      <w:tblGrid>
+        <w:gridCol w:w="1750" w:type="dxa"/>
+        <w:gridCol w:w="8800" w:type="dxa"/>
+        <w:gridCol w:w="1450" w:type="dxa"/>
+        <w:gridCol w:w="980" w:type="dxa"/>
+        <w:gridCol w:w="980" w:type="dxa"/>
+      </w:tblGrid>
+      <w:tblPr>
+        <w:tblW w:w="0" w:type="dxa"/>
+        <w:tblLayout w:type="autofit"/>
+        <w:bidiVisual w:val="0"/>
+      </w:tblPr>
+      <w:tr>
+        <w:trPr/>
+        <w:tc>
+          <w:tcPr>
+            <w:tcW w:w="1750" w:type="dxa"/>
+            <w:tcBorders>
+              <w:top w:val="single" w:sz="2" w:color="000000"/>
+              <w:left w:val="single" w:sz="2" w:color="000000"/>
+              <w:right w:val="single" w:sz="2" w:color="000000"/>
+              <w:bottom w:val="single" w:sz="2" w:color="000000"/>
+            </w:tcBorders>
+          </w:tcPr>
+          <w:p>
+            <w:pPr/>
+            <w:r>
+              <w:rPr/>
+              <w:t xml:space="preserve">30-Nov-2022</w:t>
+            </w:r>
+          </w:p>
+        </w:tc>
+        <w:tc>
+          <w:tcPr>
+            <w:tcW w:w="8800" w:type="dxa"/>
+            <w:tcBorders>
+              <w:top w:val="single" w:sz="2" w:color="000000"/>
+              <w:left w:val="single" w:sz="2" w:color="000000"/>
+              <w:right w:val="single" w:sz="2" w:color="000000"/>
+              <w:bottom w:val="single" w:sz="2" w:color="000000"/>
+            </w:tcBorders>
+          </w:tcPr>
+          <w:p>
+            <w:pPr>
+              <w:pStyle w:val="none"/>
+            </w:pPr>
+            <w:r>
+              <w:rPr>
+                <w:rStyle w:val="Book Antiqua"/>
+              </w:rPr>
+              <w:t xml:space="preserve">New Student Registration Invoice for 1.1 Academic Year 2022/2023</w:t>
+            </w:r>
+          </w:p>
+        </w:tc>
+        <w:tc>
+          <w:tcPr>
+            <w:tcW w:w="1450" w:type="dxa"/>
+            <w:tcBorders>
+              <w:top w:val="single" w:sz="2" w:color="000000"/>
+              <w:left w:val="single" w:sz="2" w:color="000000"/>
+              <w:right w:val="single" w:sz="2" w:color="000000"/>
+              <w:bottom w:val="single" w:sz="2" w:color="000000"/>
+            </w:tcBorders>
+          </w:tcPr>
+          <w:p>
+            <w:pPr/>
+            <w:r>
+              <w:rPr/>
+              <w:t xml:space="preserve">INV1669796788</w:t>
+            </w:r>
+          </w:p>
+        </w:tc>
+        <w:tc>
+          <w:tcPr>
+            <w:tcW w:w="980" w:type="dxa"/>
+            <w:tcBorders>
+              <w:top w:val="single" w:sz="2" w:color="000000"/>
+              <w:left w:val="single" w:sz="2" w:color="000000"/>
+              <w:right w:val="single" w:sz="2" w:color="000000"/>
+              <w:bottom w:val="single" w:sz="2" w:color="000000"/>
+            </w:tcBorders>
+          </w:tcPr>
+          <w:p>
+            <w:pPr/>
+            <w:r>
+              <w:rPr/>
+              <w:t xml:space="preserve">27,525.00</w:t>
+            </w:r>
+          </w:p>
+        </w:tc>
+        <w:tc>
+          <w:tcPr>
+            <w:tcW w:w="980" w:type="dxa"/>
+            <w:tcBorders>
+              <w:top w:val="single" w:sz="2" w:color="000000"/>
+              <w:left w:val="single" w:sz="2" w:color="000000"/>
+              <w:right w:val="single" w:sz="2" w:color="000000"/>
+              <w:bottom w:val="single" w:sz="2" w:color="000000"/>
+            </w:tcBorders>
+          </w:tcPr>
+          <w:p>
+            <w:pPr/>
+            <w:r>
+              <w:rPr/>
+              <w:t xml:space="preserve">0.00</w:t>
+            </w:r>
+          </w:p>
+        </w:tc>
+      </w:tr>
+    </w:tbl>
     <w:p>
       <w:pPr>
         <w:spacing w:after="0"/>
@@ -6706,7 +6817,7 @@
           <w:u w:val="thick"/>
           <w:lang w:val="en-US"/>
         </w:rPr>
-        <w:t>0.00</w:t>
+        <w:t>27,525.00</w:t>
       </w:r>
       <w:r>
         <w:rPr>
@@ -6766,7 +6877,7 @@
           <w:u w:val="thick"/>
           <w:lang w:val="en-US"/>
         </w:rPr>
-        <w:t>0.00</w:t>
+        <w:t>-27,525.00</w:t>
       </w:r>
     </w:p>
     <w:tbl>

</xml_diff>